<commit_message>
tinggal tunggu tanda tangan
</commit_message>
<xml_diff>
--- a/Skripsi/Draft_Skripsi_2023_Time_Series_word.docx
+++ b/Skripsi/Draft_Skripsi_2023_Time_Series_word.docx
@@ -41573,11 +41573,14 @@
         <w:t>.</w:t>
       </w:r>
     </w:p>
+    <w:p/>
+    <w:p/>
     <w:p>
       <w:pPr>
         <w:jc w:val="center"/>
       </w:pPr>
       <w:r>
+        <w:lastRenderedPageBreak/>
         <w:t xml:space="preserve">Tabel 7 </w:t>
       </w:r>
       <w:r>
@@ -41643,7 +41646,6 @@
               <w:rPr>
                 <w:b/>
               </w:rPr>
-              <w:lastRenderedPageBreak/>
               <w:t>Parameter</w:t>
             </w:r>
           </w:p>
@@ -42539,7 +42541,11 @@
       </w:r>
       <w:proofErr w:type="spellEnd"/>
       <w:r>
-        <w:t xml:space="preserve"> (</w:t>
+        <w:t xml:space="preserve"> </w:t>
+      </w:r>
+      <w:r>
+        <w:lastRenderedPageBreak/>
+        <w:t>(</w:t>
       </w:r>
       <w:proofErr w:type="spellStart"/>
       <w:r>
@@ -42555,11 +42561,7 @@
       </w:r>
       <w:proofErr w:type="spellEnd"/>
       <w:r>
-        <w:t xml:space="preserve"> 4 </w:t>
-      </w:r>
-      <w:r>
-        <w:lastRenderedPageBreak/>
-        <w:t>Januari 2010 hingga 30 April 2023. Harga emas dihitung berdasarkan harga beli emas dari mata uang rupiah per 1 gram emas.</w:t>
+        <w:t xml:space="preserve"> 4 Januari 2010 hingga 30 April 2023. Harga emas dihitung berdasarkan harga beli emas dari mata uang rupiah per 1 gram emas.</w:t>
       </w:r>
     </w:p>
     <w:p>
@@ -46288,7 +46290,7 @@
           <w:lang w:val="en-US"/>
         </w:rPr>
         <w:drawing>
-          <wp:inline distT="0" distB="0" distL="0" distR="0" wp14:anchorId="737A420E" wp14:editId="79A3DEF5">
+          <wp:inline distT="0" distB="0" distL="0" distR="0" wp14:anchorId="737A420E" wp14:editId="7F10F3AF">
             <wp:extent cx="3388720" cy="3035808"/>
             <wp:effectExtent l="0" t="0" r="0" b="0"/>
             <wp:docPr id="794003122" name="Picture 2"/>

</xml_diff>